<commit_message>
mengupdate file  tugas bunga
</commit_message>
<xml_diff>
--- a/02_C2_hi.docx
+++ b/02_C2_hi.docx
@@ -8,19 +8,17 @@
           <w:sz w:val="24"/>
         </w:rPr>
       </w:pPr>
-      <w:proofErr w:type="spellStart"/>
       <w:r>
         <w:rPr>
           <w:sz w:val="24"/>
         </w:rPr>
-        <w:t>Tugas</w:t>
+        <w:t>Tugas 2</w:t>
       </w:r>
-      <w:proofErr w:type="spellEnd"/>
       <w:r>
         <w:rPr>
           <w:sz w:val="24"/>
         </w:rPr>
-        <w:t xml:space="preserve"> 2</w:t>
+        <w:t xml:space="preserve"> xxx</w:t>
       </w:r>
       <w:bookmarkStart w:id="0" w:name="_GoBack"/>
       <w:bookmarkEnd w:id="0"/>

</xml_diff>